<commit_message>
Some changes from local folder ...
</commit_message>
<xml_diff>
--- a/Curso 1/Formación y orientación laboral/Ejercicios/Ejercicio Convenio Laboral/Platilla Convenio.docx
+++ b/Curso 1/Formación y orientación laboral/Ejercicios/Ejercicio Convenio Laboral/Platilla Convenio.docx
@@ -4,7 +4,7 @@
   <w:body>
     <w:tbl>
       <w:tblPr>
-        <w:tblStyle w:val="Tablaconcuadrcula"/>
+        <w:tblStyle w:val="TableGrid"/>
         <w:tblW w:w="0" w:type="auto"/>
         <w:tblInd w:w="0" w:type="dxa"/>
         <w:tblLook w:val="04A0" w:firstRow="1" w:lastRow="0" w:firstColumn="1" w:lastColumn="0" w:noHBand="0" w:noVBand="1"/>
@@ -55,8 +55,16 @@
               <w:rPr>
                 <w:b/>
               </w:rPr>
-              <w:t>Hugo Pelayo Aseko</w:t>
-            </w:r>
+              <w:t xml:space="preserve">Hugo Pelayo </w:t>
+            </w:r>
+            <w:proofErr w:type="spellStart"/>
+            <w:r>
+              <w:rPr>
+                <w:b/>
+              </w:rPr>
+              <w:t>Aseko</w:t>
+            </w:r>
+            <w:proofErr w:type="spellEnd"/>
           </w:p>
           <w:p>
             <w:pPr>
@@ -210,24 +218,12 @@
       <w:r>
         <w:t xml:space="preserve">1) Revisa el siguiente convenio colectivo: </w:t>
       </w:r>
-      <w:hyperlink r:id="rId4" w:history="1">
+      <w:hyperlink r:id="rId5" w:history="1">
         <w:r>
           <w:rPr>
-            <w:rStyle w:val="Hipervnculo"/>
+            <w:rStyle w:val="Hyperlink"/>
           </w:rPr>
-          <w:t>https://www.bocm.es/boletin/CM_Orden_BOCM/2022/08/13/BOCM-</w:t>
-        </w:r>
-        <w:r>
-          <w:rPr>
-            <w:rStyle w:val="Hipervnculo"/>
-          </w:rPr>
-          <w:t>2</w:t>
-        </w:r>
-        <w:r>
-          <w:rPr>
-            <w:rStyle w:val="Hipervnculo"/>
-          </w:rPr>
-          <w:t>0220813-1.PDF</w:t>
+          <w:t>https://www.bocm.es/boletin/CM_Orden_BOCM/2022/08/13/BOCM-20220813-1.PDF</w:t>
         </w:r>
       </w:hyperlink>
     </w:p>
@@ -239,19 +235,19 @@
     </w:p>
     <w:tbl>
       <w:tblPr>
-        <w:tblStyle w:val="Tablaconcuadrcula"/>
+        <w:tblStyle w:val="TableGrid"/>
         <w:tblW w:w="0" w:type="auto"/>
         <w:tblInd w:w="0" w:type="dxa"/>
         <w:tblLook w:val="04A0" w:firstRow="1" w:lastRow="0" w:firstColumn="1" w:lastColumn="0" w:noHBand="0" w:noVBand="1"/>
       </w:tblPr>
       <w:tblGrid>
-        <w:gridCol w:w="4247"/>
-        <w:gridCol w:w="4247"/>
+        <w:gridCol w:w="2695"/>
+        <w:gridCol w:w="5799"/>
       </w:tblGrid>
       <w:tr>
         <w:tc>
           <w:tcPr>
-            <w:tcW w:w="4247" w:type="dxa"/>
+            <w:tcW w:w="2695" w:type="dxa"/>
             <w:vAlign w:val="center"/>
           </w:tcPr>
           <w:p>
@@ -275,7 +271,7 @@
         </w:tc>
         <w:tc>
           <w:tcPr>
-            <w:tcW w:w="4247" w:type="dxa"/>
+            <w:tcW w:w="5799" w:type="dxa"/>
           </w:tcPr>
           <w:p>
             <w:r>
@@ -287,7 +283,7 @@
       <w:tr>
         <w:tc>
           <w:tcPr>
-            <w:tcW w:w="4247" w:type="dxa"/>
+            <w:tcW w:w="2695" w:type="dxa"/>
             <w:vAlign w:val="center"/>
           </w:tcPr>
           <w:p>
@@ -311,7 +307,7 @@
         </w:tc>
         <w:tc>
           <w:tcPr>
-            <w:tcW w:w="4247" w:type="dxa"/>
+            <w:tcW w:w="5799" w:type="dxa"/>
           </w:tcPr>
           <w:p>
             <w:r>
@@ -323,7 +319,7 @@
       <w:tr>
         <w:tc>
           <w:tcPr>
-            <w:tcW w:w="4247" w:type="dxa"/>
+            <w:tcW w:w="2695" w:type="dxa"/>
             <w:vAlign w:val="center"/>
           </w:tcPr>
           <w:p>
@@ -347,7 +343,7 @@
         </w:tc>
         <w:tc>
           <w:tcPr>
-            <w:tcW w:w="4247" w:type="dxa"/>
+            <w:tcW w:w="5799" w:type="dxa"/>
           </w:tcPr>
           <w:p>
             <w:r>
@@ -360,19 +356,19 @@
     <w:p/>
     <w:tbl>
       <w:tblPr>
-        <w:tblStyle w:val="Tablaconcuadrcula"/>
+        <w:tblStyle w:val="TableGrid"/>
         <w:tblW w:w="0" w:type="auto"/>
         <w:tblInd w:w="0" w:type="dxa"/>
         <w:tblLook w:val="04A0" w:firstRow="1" w:lastRow="0" w:firstColumn="1" w:lastColumn="0" w:noHBand="0" w:noVBand="1"/>
       </w:tblPr>
       <w:tblGrid>
-        <w:gridCol w:w="4246"/>
-        <w:gridCol w:w="4248"/>
+        <w:gridCol w:w="2695"/>
+        <w:gridCol w:w="5799"/>
       </w:tblGrid>
       <w:tr>
         <w:tc>
           <w:tcPr>
-            <w:tcW w:w="4246" w:type="dxa"/>
+            <w:tcW w:w="2695" w:type="dxa"/>
           </w:tcPr>
           <w:p>
             <w:pPr>
@@ -395,7 +391,7 @@
         </w:tc>
         <w:tc>
           <w:tcPr>
-            <w:tcW w:w="4248" w:type="dxa"/>
+            <w:tcW w:w="5799" w:type="dxa"/>
           </w:tcPr>
           <w:p>
             <w:pPr>
@@ -412,7 +408,7 @@
       <w:tr>
         <w:tc>
           <w:tcPr>
-            <w:tcW w:w="4246" w:type="dxa"/>
+            <w:tcW w:w="2695" w:type="dxa"/>
           </w:tcPr>
           <w:p>
             <w:pPr>
@@ -435,7 +431,7 @@
         </w:tc>
         <w:tc>
           <w:tcPr>
-            <w:tcW w:w="4248" w:type="dxa"/>
+            <w:tcW w:w="5799" w:type="dxa"/>
           </w:tcPr>
           <w:p>
             <w:r>
@@ -451,12 +447,13 @@
               <w:t xml:space="preserve"> aunque tengan convenio propio, mientras realicen las actividades descritas.</w:t>
             </w:r>
           </w:p>
-        </w:tc>
-      </w:tr>
-      <w:tr>
-        <w:tc>
-          <w:tcPr>
-            <w:tcW w:w="4246" w:type="dxa"/>
+          <w:p/>
+        </w:tc>
+      </w:tr>
+      <w:tr>
+        <w:tc>
+          <w:tcPr>
+            <w:tcW w:w="2695" w:type="dxa"/>
           </w:tcPr>
           <w:p>
             <w:pPr>
@@ -479,19 +476,20 @@
         </w:tc>
         <w:tc>
           <w:tcPr>
-            <w:tcW w:w="4248" w:type="dxa"/>
+            <w:tcW w:w="5799" w:type="dxa"/>
           </w:tcPr>
           <w:p>
             <w:r>
               <w:t>Se aplica el convenio a todas las empresas del ámbito funcional y personal que se instalen en la comunidad de Madrid antes y después de la puesta en vigor del mismo.</w:t>
             </w:r>
           </w:p>
-        </w:tc>
-      </w:tr>
-      <w:tr>
-        <w:tc>
-          <w:tcPr>
-            <w:tcW w:w="4246" w:type="dxa"/>
+          <w:p/>
+        </w:tc>
+      </w:tr>
+      <w:tr>
+        <w:tc>
+          <w:tcPr>
+            <w:tcW w:w="2695" w:type="dxa"/>
           </w:tcPr>
           <w:p>
             <w:pPr>
@@ -514,7 +512,7 @@
         </w:tc>
         <w:tc>
           <w:tcPr>
-            <w:tcW w:w="4248" w:type="dxa"/>
+            <w:tcW w:w="5799" w:type="dxa"/>
           </w:tcPr>
           <w:p>
             <w:r>
@@ -526,7 +524,7 @@
       <w:tr>
         <w:tc>
           <w:tcPr>
-            <w:tcW w:w="4246" w:type="dxa"/>
+            <w:tcW w:w="2695" w:type="dxa"/>
           </w:tcPr>
           <w:p>
             <w:pPr>
@@ -549,7 +547,7 @@
         </w:tc>
         <w:tc>
           <w:tcPr>
-            <w:tcW w:w="4248" w:type="dxa"/>
+            <w:tcW w:w="5799" w:type="dxa"/>
           </w:tcPr>
           <w:p>
             <w:r>
@@ -559,22 +557,23 @@
         </w:tc>
       </w:tr>
     </w:tbl>
+    <w:p/>
     <w:p/>
     <w:tbl>
       <w:tblPr>
-        <w:tblStyle w:val="Tablaconcuadrcula"/>
+        <w:tblStyle w:val="TableGrid"/>
         <w:tblW w:w="0" w:type="auto"/>
         <w:tblInd w:w="0" w:type="dxa"/>
         <w:tblLook w:val="04A0" w:firstRow="1" w:lastRow="0" w:firstColumn="1" w:lastColumn="0" w:noHBand="0" w:noVBand="1"/>
       </w:tblPr>
       <w:tblGrid>
-        <w:gridCol w:w="4247"/>
-        <w:gridCol w:w="4247"/>
+        <w:gridCol w:w="2695"/>
+        <w:gridCol w:w="5799"/>
       </w:tblGrid>
       <w:tr>
         <w:tc>
           <w:tcPr>
-            <w:tcW w:w="4247" w:type="dxa"/>
+            <w:tcW w:w="2695" w:type="dxa"/>
           </w:tcPr>
           <w:p>
             <w:pPr>
@@ -597,15 +596,11 @@
         </w:tc>
         <w:tc>
           <w:tcPr>
-            <w:tcW w:w="4247" w:type="dxa"/>
-          </w:tcPr>
-          <w:p>
-            <w:r>
-              <w:t xml:space="preserve">Tanto empresario como trabajador tienen la potestad de denunciar el convenio. La denuncia se puede hacer como muy tarde dos meses antes de la finalización del </w:t>
-            </w:r>
-            <w:r>
-              <w:lastRenderedPageBreak/>
-              <w:t>convenio.  Realizada la denuncia, hay un plazo de treinta días para constituir la mesa de negociación. Si en un año no se llega a un acuerdo, ambas partes se someten a mediación, y si no se soluciona de este modo,</w:t>
+            <w:tcW w:w="5799" w:type="dxa"/>
+          </w:tcPr>
+          <w:p>
+            <w:r>
+              <w:t>Tanto empresario como trabajador tienen la potestad de denunciar el convenio. La denuncia se puede hacer como muy tarde dos meses antes de la finalización del convenio.  Realizada la denuncia, hay un plazo de treinta días para constituir la mesa de negociación. Si en un año no se llega a un acuerdo, ambas partes se someten a mediación, y si no se soluciona de este modo,</w:t>
             </w:r>
             <w:r>
               <w:t xml:space="preserve"> se implanta el</w:t>
@@ -614,14 +609,15 @@
               <w:t xml:space="preserve"> convenio colectivo según lo expuesto en el Estatuto de Trabajadores.</w:t>
             </w:r>
           </w:p>
-        </w:tc>
-      </w:tr>
-      <w:tr>
-        <w:tc>
-          <w:tcPr>
-            <w:tcW w:w="4247" w:type="dxa"/>
-          </w:tcPr>
           <w:p/>
+        </w:tc>
+      </w:tr>
+      <w:tr>
+        <w:tc>
+          <w:tcPr>
+            <w:tcW w:w="2695" w:type="dxa"/>
+          </w:tcPr>
+          <w:p/>
           <w:p>
             <w:pPr>
               <w:jc w:val="center"/>
@@ -634,7 +630,7 @@
         </w:tc>
         <w:tc>
           <w:tcPr>
-            <w:tcW w:w="4247" w:type="dxa"/>
+            <w:tcW w:w="5799" w:type="dxa"/>
           </w:tcPr>
           <w:p>
             <w:r>
@@ -646,7 +642,7 @@
       <w:tr>
         <w:tc>
           <w:tcPr>
-            <w:tcW w:w="4247" w:type="dxa"/>
+            <w:tcW w:w="2695" w:type="dxa"/>
           </w:tcPr>
           <w:p/>
           <w:p>
@@ -661,7 +657,7 @@
         </w:tc>
         <w:tc>
           <w:tcPr>
-            <w:tcW w:w="4247" w:type="dxa"/>
+            <w:tcW w:w="5799" w:type="dxa"/>
           </w:tcPr>
           <w:p>
             <w:r>
@@ -673,7 +669,7 @@
       <w:tr>
         <w:tc>
           <w:tcPr>
-            <w:tcW w:w="4247" w:type="dxa"/>
+            <w:tcW w:w="2695" w:type="dxa"/>
           </w:tcPr>
           <w:p>
             <w:pPr>
@@ -692,7 +688,7 @@
         </w:tc>
         <w:tc>
           <w:tcPr>
-            <w:tcW w:w="4247" w:type="dxa"/>
+            <w:tcW w:w="5799" w:type="dxa"/>
           </w:tcPr>
           <w:p>
             <w:r>
@@ -708,7 +704,7 @@
     <w:p/>
     <w:tbl>
       <w:tblPr>
-        <w:tblStyle w:val="Tablaconcuadrcula"/>
+        <w:tblStyle w:val="TableGrid"/>
         <w:tblW w:w="0" w:type="auto"/>
         <w:tblInd w:w="0" w:type="dxa"/>
         <w:tblLook w:val="04A0" w:firstRow="1" w:lastRow="0" w:firstColumn="1" w:lastColumn="0" w:noHBand="0" w:noVBand="1"/>
@@ -748,6 +744,9 @@
           </w:tcPr>
           <w:p>
             <w:r>
+              <w:rPr>
+                <w:noProof/>
+              </w:rPr>
               <w:drawing>
                 <wp:inline distT="0" distB="0" distL="0" distR="0" wp14:anchorId="7A49EF33" wp14:editId="7B0A40B1">
                   <wp:extent cx="3560784" cy="1171575"/>
@@ -764,7 +763,7 @@
                           <pic:cNvPicPr/>
                         </pic:nvPicPr>
                         <pic:blipFill>
-                          <a:blip r:embed="rId5"/>
+                          <a:blip r:embed="rId6"/>
                           <a:stretch>
                             <a:fillRect/>
                           </a:stretch>
@@ -868,7 +867,11 @@
           <w:tcPr>
             <w:tcW w:w="4247" w:type="dxa"/>
           </w:tcPr>
-          <w:p/>
+          <w:p>
+            <w:r>
+              <w:t>El convenio no ofrece plus por peligrosidad.</w:t>
+            </w:r>
+          </w:p>
         </w:tc>
       </w:tr>
       <w:tr>
@@ -881,11 +884,6 @@
             <w:pPr>
               <w:jc w:val="center"/>
             </w:pPr>
-          </w:p>
-          <w:p>
-            <w:pPr>
-              <w:jc w:val="center"/>
-            </w:pPr>
             <w:r>
               <w:t>¿HAY PLUS DE NOCTURNIDAD?</w:t>
             </w:r>
@@ -921,6 +919,7 @@
             <w:tcW w:w="4247" w:type="dxa"/>
             <w:vAlign w:val="center"/>
           </w:tcPr>
+          <w:p/>
           <w:p>
             <w:r>
               <w:t>CUÁL ES EL SALARIO BASE PARA EL GRUPO I EN EL AÑO 2022 EN EUROS/MES</w:t>
@@ -938,7 +937,6 @@
           </w:tcPr>
           <w:p>
             <w:r>
-              <w:lastRenderedPageBreak/>
               <w:t>El salario base es de 1391.93 euros/mes con un total de 14 pagas sumando 19.485,67 euros/año.</w:t>
             </w:r>
           </w:p>
@@ -1018,19 +1016,19 @@
     <w:p/>
     <w:tbl>
       <w:tblPr>
-        <w:tblStyle w:val="Tablaconcuadrcula"/>
+        <w:tblStyle w:val="TableGrid"/>
         <w:tblW w:w="0" w:type="auto"/>
         <w:tblInd w:w="0" w:type="dxa"/>
         <w:tblLook w:val="04A0" w:firstRow="1" w:lastRow="0" w:firstColumn="1" w:lastColumn="0" w:noHBand="0" w:noVBand="1"/>
       </w:tblPr>
       <w:tblGrid>
-        <w:gridCol w:w="4247"/>
-        <w:gridCol w:w="4247"/>
+        <w:gridCol w:w="2605"/>
+        <w:gridCol w:w="5889"/>
       </w:tblGrid>
       <w:tr>
         <w:tc>
           <w:tcPr>
-            <w:tcW w:w="4247" w:type="dxa"/>
+            <w:tcW w:w="2605" w:type="dxa"/>
             <w:vAlign w:val="center"/>
           </w:tcPr>
           <w:p>
@@ -1054,15 +1052,281 @@
         </w:tc>
         <w:tc>
           <w:tcPr>
-            <w:tcW w:w="4247" w:type="dxa"/>
+            <w:tcW w:w="5889" w:type="dxa"/>
+          </w:tcPr>
+          <w:p>
+            <w:r>
+              <w:t>1765 horas.</w:t>
+            </w:r>
+          </w:p>
+        </w:tc>
+      </w:tr>
+      <w:tr>
+        <w:tc>
+          <w:tcPr>
+            <w:tcW w:w="2605" w:type="dxa"/>
+            <w:vAlign w:val="center"/>
+          </w:tcPr>
+          <w:p>
+            <w:pPr>
+              <w:jc w:val="center"/>
+            </w:pPr>
+          </w:p>
+          <w:p>
+            <w:pPr>
+              <w:jc w:val="center"/>
+            </w:pPr>
+            <w:r>
+              <w:t>¿CÓMO SE COMPENSA EL EXCESO DE JORNADA (ES DECIR, LAS HORAS EXTRAS)?</w:t>
+            </w:r>
+          </w:p>
+          <w:p>
+            <w:pPr>
+              <w:jc w:val="center"/>
+            </w:pPr>
+          </w:p>
+        </w:tc>
+        <w:tc>
+          <w:tcPr>
+            <w:tcW w:w="5889" w:type="dxa"/>
+          </w:tcPr>
+          <w:p>
+            <w:r>
+              <w:t>Se compensa en el mismo año en que se produce, como tiempo de descanso en días completos.</w:t>
+            </w:r>
+          </w:p>
+        </w:tc>
+      </w:tr>
+      <w:tr>
+        <w:tc>
+          <w:tcPr>
+            <w:tcW w:w="2605" w:type="dxa"/>
+            <w:vAlign w:val="center"/>
+          </w:tcPr>
+          <w:p>
+            <w:pPr>
+              <w:jc w:val="center"/>
+            </w:pPr>
+          </w:p>
+          <w:p>
+            <w:pPr>
+              <w:jc w:val="center"/>
+            </w:pPr>
+            <w:r>
+              <w:t>CÓMO MÁXIMO CUÁNTAS HORAS PUEDE TRABAJAR UN TRABAJADOR EN UNA SEMANA</w:t>
+            </w:r>
+          </w:p>
+          <w:p>
+            <w:pPr>
+              <w:jc w:val="center"/>
+            </w:pPr>
+          </w:p>
+        </w:tc>
+        <w:tc>
+          <w:tcPr>
+            <w:tcW w:w="5889" w:type="dxa"/>
+          </w:tcPr>
+          <w:p>
+            <w:r>
+              <w:t>El trabajador no podrá superar las 42 horas y media de trabajo por semana.</w:t>
+            </w:r>
+          </w:p>
+        </w:tc>
+      </w:tr>
+      <w:tr>
+        <w:tc>
+          <w:tcPr>
+            <w:tcW w:w="2605" w:type="dxa"/>
+            <w:vAlign w:val="center"/>
+          </w:tcPr>
+          <w:p>
+            <w:pPr>
+              <w:jc w:val="center"/>
+            </w:pPr>
+          </w:p>
+          <w:p>
+            <w:pPr>
+              <w:jc w:val="center"/>
+            </w:pPr>
+            <w:r>
+              <w:t>¿CUÁNTOS DÍAS DE VACACIONES ANUALES CORRESPONDEN?</w:t>
+            </w:r>
+          </w:p>
+          <w:p>
+            <w:pPr>
+              <w:jc w:val="center"/>
+            </w:pPr>
+          </w:p>
+        </w:tc>
+        <w:tc>
+          <w:tcPr>
+            <w:tcW w:w="5889" w:type="dxa"/>
+          </w:tcPr>
+          <w:p>
+            <w:r>
+              <w:t>Todo el personal le corresponde 23 días laborables de vacaciones anuales.</w:t>
+            </w:r>
+          </w:p>
+        </w:tc>
+      </w:tr>
+      <w:tr>
+        <w:tc>
+          <w:tcPr>
+            <w:tcW w:w="2605" w:type="dxa"/>
+            <w:vAlign w:val="center"/>
+          </w:tcPr>
+          <w:p>
+            <w:pPr>
+              <w:jc w:val="center"/>
+            </w:pPr>
+          </w:p>
+          <w:p>
+            <w:pPr>
+              <w:jc w:val="center"/>
+            </w:pPr>
+            <w:r>
+              <w:t>ESCOGE TRES PERMISOS RETRIBUIDOS</w:t>
+            </w:r>
+          </w:p>
+          <w:p>
+            <w:pPr>
+              <w:jc w:val="center"/>
+            </w:pPr>
+          </w:p>
+        </w:tc>
+        <w:tc>
+          <w:tcPr>
+            <w:tcW w:w="5889" w:type="dxa"/>
+          </w:tcPr>
+          <w:p>
+            <w:pPr>
+              <w:pStyle w:val="ListParagraph"/>
+            </w:pPr>
+          </w:p>
+          <w:p>
+            <w:pPr>
+              <w:pStyle w:val="ListParagraph"/>
+              <w:numPr>
+                <w:ilvl w:val="0"/>
+                <w:numId w:val="1"/>
+              </w:numPr>
+            </w:pPr>
+            <w:r>
+              <w:t>Quince días naturales por motivos de matrimonio propio</w:t>
+            </w:r>
+          </w:p>
+          <w:p>
+            <w:pPr>
+              <w:pStyle w:val="ListParagraph"/>
+              <w:numPr>
+                <w:ilvl w:val="0"/>
+                <w:numId w:val="1"/>
+              </w:numPr>
+            </w:pPr>
+            <w:r>
+              <w:t>Cumplimiento de un deber de carácter público.</w:t>
+            </w:r>
+          </w:p>
+          <w:p>
+            <w:pPr>
+              <w:pStyle w:val="ListParagraph"/>
+              <w:numPr>
+                <w:ilvl w:val="0"/>
+                <w:numId w:val="1"/>
+              </w:numPr>
+            </w:pPr>
+            <w:r>
+              <w:t>Dos días naturales continuados por traslado.</w:t>
+            </w:r>
+          </w:p>
+          <w:p>
+            <w:pPr>
+              <w:pStyle w:val="ListParagraph"/>
+            </w:pPr>
+          </w:p>
+        </w:tc>
+      </w:tr>
+      <w:tr>
+        <w:tc>
+          <w:tcPr>
+            <w:tcW w:w="2605" w:type="dxa"/>
+            <w:vAlign w:val="center"/>
+          </w:tcPr>
+          <w:p>
+            <w:pPr>
+              <w:jc w:val="center"/>
+            </w:pPr>
+          </w:p>
+          <w:p>
+            <w:pPr>
+              <w:jc w:val="center"/>
+            </w:pPr>
+            <w:r>
+              <w:t>¿EL TRABAJO A DISTANCIA ES VOLUNTARIO U OBLIGATORIO?</w:t>
+            </w:r>
+          </w:p>
+          <w:p>
+            <w:pPr>
+              <w:jc w:val="center"/>
+            </w:pPr>
+          </w:p>
+        </w:tc>
+        <w:tc>
+          <w:tcPr>
+            <w:tcW w:w="5889" w:type="dxa"/>
+          </w:tcPr>
+          <w:p>
+            <w:r>
+              <w:t xml:space="preserve">El trabajo a distancia es voluntario tanto para la empresa como para el trabajador, sin </w:t>
+            </w:r>
+            <w:r>
+              <w:t>embargo,</w:t>
+            </w:r>
+            <w:r>
+              <w:t xml:space="preserve"> puede ser impuesto por motivos sanitarios.</w:t>
+            </w:r>
+          </w:p>
+        </w:tc>
+      </w:tr>
+      <w:tr>
+        <w:tc>
+          <w:tcPr>
+            <w:tcW w:w="2605" w:type="dxa"/>
+            <w:vAlign w:val="center"/>
           </w:tcPr>
           <w:p/>
-        </w:tc>
-      </w:tr>
-      <w:tr>
-        <w:tc>
-          <w:tcPr>
-            <w:tcW w:w="4247" w:type="dxa"/>
+          <w:p>
+            <w:pPr>
+              <w:jc w:val="center"/>
+            </w:pPr>
+            <w:r>
+              <w:t xml:space="preserve">¿A QUÉ TIENEN DERECHO LAS PERSONAS QUE TRABAJAN EN LA </w:t>
+            </w:r>
+            <w:r>
+              <w:t>MODALIDAD DE TELETRABAJO?</w:t>
+            </w:r>
+          </w:p>
+          <w:p>
+            <w:pPr>
+              <w:jc w:val="center"/>
+            </w:pPr>
+          </w:p>
+        </w:tc>
+        <w:tc>
+          <w:tcPr>
+            <w:tcW w:w="5889" w:type="dxa"/>
+          </w:tcPr>
+          <w:p>
+            <w:r>
+              <w:t>Tienen derecho a la desconexión digital para garantizar su tiempo de descanso.</w:t>
+            </w:r>
+          </w:p>
+        </w:tc>
+      </w:tr>
+      <w:tr>
+        <w:tc>
+          <w:tcPr>
+            <w:tcW w:w="2605" w:type="dxa"/>
             <w:vAlign w:val="center"/>
           </w:tcPr>
           <w:p>
@@ -1075,197 +1339,6 @@
               <w:jc w:val="center"/>
             </w:pPr>
             <w:r>
-              <w:t>¿CÓMO SE COMPENSA EL EXCESO DE JORNADA (ES DECIR, LAS HORAS EXTRAS)?</w:t>
-            </w:r>
-          </w:p>
-          <w:p>
-            <w:pPr>
-              <w:jc w:val="center"/>
-            </w:pPr>
-          </w:p>
-        </w:tc>
-        <w:tc>
-          <w:tcPr>
-            <w:tcW w:w="4247" w:type="dxa"/>
-          </w:tcPr>
-          <w:p/>
-        </w:tc>
-      </w:tr>
-      <w:tr>
-        <w:tc>
-          <w:tcPr>
-            <w:tcW w:w="4247" w:type="dxa"/>
-            <w:vAlign w:val="center"/>
-          </w:tcPr>
-          <w:p>
-            <w:pPr>
-              <w:jc w:val="center"/>
-            </w:pPr>
-          </w:p>
-          <w:p>
-            <w:pPr>
-              <w:jc w:val="center"/>
-            </w:pPr>
-            <w:r>
-              <w:t>CÓMO MÁXIMO CUÁNTAS HORAS PUEDE TRABAJAR UN TRABAJADOR EN UNA SEMANA</w:t>
-            </w:r>
-          </w:p>
-          <w:p>
-            <w:pPr>
-              <w:jc w:val="center"/>
-            </w:pPr>
-          </w:p>
-        </w:tc>
-        <w:tc>
-          <w:tcPr>
-            <w:tcW w:w="4247" w:type="dxa"/>
-          </w:tcPr>
-          <w:p/>
-        </w:tc>
-      </w:tr>
-      <w:tr>
-        <w:tc>
-          <w:tcPr>
-            <w:tcW w:w="4247" w:type="dxa"/>
-            <w:vAlign w:val="center"/>
-          </w:tcPr>
-          <w:p>
-            <w:pPr>
-              <w:jc w:val="center"/>
-            </w:pPr>
-          </w:p>
-          <w:p>
-            <w:pPr>
-              <w:jc w:val="center"/>
-            </w:pPr>
-            <w:r>
-              <w:t>¿CUÁNTOS DÍAS DE VACACIONES ANUALES CORRESPONDEN?</w:t>
-            </w:r>
-          </w:p>
-          <w:p>
-            <w:pPr>
-              <w:jc w:val="center"/>
-            </w:pPr>
-          </w:p>
-        </w:tc>
-        <w:tc>
-          <w:tcPr>
-            <w:tcW w:w="4247" w:type="dxa"/>
-          </w:tcPr>
-          <w:p/>
-        </w:tc>
-      </w:tr>
-      <w:tr>
-        <w:tc>
-          <w:tcPr>
-            <w:tcW w:w="4247" w:type="dxa"/>
-            <w:vAlign w:val="center"/>
-          </w:tcPr>
-          <w:p>
-            <w:pPr>
-              <w:jc w:val="center"/>
-            </w:pPr>
-          </w:p>
-          <w:p>
-            <w:pPr>
-              <w:jc w:val="center"/>
-            </w:pPr>
-            <w:r>
-              <w:t>ESCOGE TRES PERMISOS RETRIBUIDOS</w:t>
-            </w:r>
-          </w:p>
-        </w:tc>
-        <w:tc>
-          <w:tcPr>
-            <w:tcW w:w="4247" w:type="dxa"/>
-          </w:tcPr>
-          <w:p/>
-        </w:tc>
-      </w:tr>
-      <w:tr>
-        <w:tc>
-          <w:tcPr>
-            <w:tcW w:w="4247" w:type="dxa"/>
-            <w:vAlign w:val="center"/>
-          </w:tcPr>
-          <w:p>
-            <w:pPr>
-              <w:jc w:val="center"/>
-            </w:pPr>
-          </w:p>
-          <w:p>
-            <w:pPr>
-              <w:jc w:val="center"/>
-            </w:pPr>
-            <w:r>
-              <w:t>¿EL TRABAJO A DISTANCIA ES VOLUNTARIO U OBLIGATORIO?</w:t>
-            </w:r>
-          </w:p>
-          <w:p>
-            <w:pPr>
-              <w:jc w:val="center"/>
-            </w:pPr>
-          </w:p>
-        </w:tc>
-        <w:tc>
-          <w:tcPr>
-            <w:tcW w:w="4247" w:type="dxa"/>
-          </w:tcPr>
-          <w:p>
-            <w:r>
-              <w:t>El trabajo a distancia es voluntario tanto para la empresa como para el trabajador, sin embargo puede ser impuesto por motivos sanitarios.</w:t>
-            </w:r>
-          </w:p>
-        </w:tc>
-      </w:tr>
-      <w:tr>
-        <w:tc>
-          <w:tcPr>
-            <w:tcW w:w="4247" w:type="dxa"/>
-            <w:vAlign w:val="center"/>
-          </w:tcPr>
-          <w:p>
-            <w:pPr>
-              <w:jc w:val="center"/>
-            </w:pPr>
-          </w:p>
-          <w:p>
-            <w:pPr>
-              <w:jc w:val="center"/>
-            </w:pPr>
-            <w:r>
-              <w:t>¿A QUÉ TIENEN DERECHO LAS PERSONAS QUE TRABAJAN EN LA MODALIDAD DE TELETRABAJO?</w:t>
-            </w:r>
-          </w:p>
-          <w:p>
-            <w:pPr>
-              <w:jc w:val="center"/>
-            </w:pPr>
-          </w:p>
-        </w:tc>
-        <w:tc>
-          <w:tcPr>
-            <w:tcW w:w="4247" w:type="dxa"/>
-          </w:tcPr>
-          <w:p/>
-        </w:tc>
-      </w:tr>
-      <w:tr>
-        <w:tc>
-          <w:tcPr>
-            <w:tcW w:w="4247" w:type="dxa"/>
-            <w:vAlign w:val="center"/>
-          </w:tcPr>
-          <w:p>
-            <w:pPr>
-              <w:jc w:val="center"/>
-            </w:pPr>
-          </w:p>
-          <w:p>
-            <w:pPr>
-              <w:jc w:val="center"/>
-            </w:pPr>
-            <w:r>
               <w:t>¿QUÉ ES LA DESCONEXIÓN DIGITAL?</w:t>
             </w:r>
           </w:p>
@@ -1277,8 +1350,30 @@
         </w:tc>
         <w:tc>
           <w:tcPr>
-            <w:tcW w:w="4247" w:type="dxa"/>
-          </w:tcPr>
+            <w:tcW w:w="5889" w:type="dxa"/>
+          </w:tcPr>
+          <w:p>
+            <w:pPr>
+              <w:spacing w:after="0"/>
+            </w:pPr>
+            <w:r>
+              <w:t xml:space="preserve">Es la situación en la cual el trabajador no está en el deber de </w:t>
+            </w:r>
+            <w:r>
+              <w:t>responder al teléfono, a</w:t>
+            </w:r>
+            <w:r>
+              <w:t xml:space="preserve"> </w:t>
+            </w:r>
+            <w:r>
+              <w:t>los correos electrónicos o mensajes profesionales de cualquier otro tipo, etc. fuera de su horario de</w:t>
+            </w:r>
+          </w:p>
+          <w:p>
+            <w:r>
+              <w:t>trabajo.</w:t>
+            </w:r>
+          </w:p>
           <w:p/>
         </w:tc>
       </w:tr>
@@ -1286,19 +1381,19 @@
     <w:p/>
     <w:tbl>
       <w:tblPr>
-        <w:tblStyle w:val="Tablaconcuadrcula"/>
+        <w:tblStyle w:val="TableGrid"/>
         <w:tblW w:w="0" w:type="auto"/>
         <w:tblInd w:w="0" w:type="dxa"/>
         <w:tblLook w:val="04A0" w:firstRow="1" w:lastRow="0" w:firstColumn="1" w:lastColumn="0" w:noHBand="0" w:noVBand="1"/>
       </w:tblPr>
       <w:tblGrid>
-        <w:gridCol w:w="4247"/>
-        <w:gridCol w:w="4247"/>
+        <w:gridCol w:w="2605"/>
+        <w:gridCol w:w="5889"/>
       </w:tblGrid>
       <w:tr>
         <w:tc>
           <w:tcPr>
-            <w:tcW w:w="4247" w:type="dxa"/>
+            <w:tcW w:w="2605" w:type="dxa"/>
             <w:vAlign w:val="center"/>
           </w:tcPr>
           <w:p>
@@ -1322,15 +1417,337 @@
         </w:tc>
         <w:tc>
           <w:tcPr>
-            <w:tcW w:w="4247" w:type="dxa"/>
-          </w:tcPr>
+            <w:tcW w:w="5889" w:type="dxa"/>
+          </w:tcPr>
+          <w:p>
+            <w:pPr>
+              <w:pStyle w:val="ListParagraph"/>
+            </w:pPr>
+          </w:p>
+          <w:p>
+            <w:pPr>
+              <w:pStyle w:val="ListParagraph"/>
+              <w:numPr>
+                <w:ilvl w:val="0"/>
+                <w:numId w:val="2"/>
+              </w:numPr>
+            </w:pPr>
+            <w:r>
+              <w:t>Tres faltas de puntualidad mensuales sin justificación.</w:t>
+            </w:r>
+          </w:p>
+          <w:p>
+            <w:pPr>
+              <w:pStyle w:val="ListParagraph"/>
+              <w:numPr>
+                <w:ilvl w:val="0"/>
+                <w:numId w:val="2"/>
+              </w:numPr>
+            </w:pPr>
+            <w:r>
+              <w:t>Una falta de asistencia injustificada.</w:t>
+            </w:r>
+          </w:p>
+          <w:p>
+            <w:pPr>
+              <w:pStyle w:val="ListParagraph"/>
+              <w:numPr>
+                <w:ilvl w:val="0"/>
+                <w:numId w:val="2"/>
+              </w:numPr>
+            </w:pPr>
+            <w:r>
+              <w:t>Falta de aseo y limpieza personal.</w:t>
+            </w:r>
+          </w:p>
+          <w:p>
+            <w:pPr>
+              <w:pStyle w:val="ListParagraph"/>
+              <w:numPr>
+                <w:ilvl w:val="0"/>
+                <w:numId w:val="2"/>
+              </w:numPr>
+            </w:pPr>
+            <w:r>
+              <w:t>Falta de atención y diligencia con el público o clientes.</w:t>
+            </w:r>
+          </w:p>
+          <w:p>
+            <w:pPr>
+              <w:pStyle w:val="ListParagraph"/>
+              <w:numPr>
+                <w:ilvl w:val="0"/>
+                <w:numId w:val="2"/>
+              </w:numPr>
+              <w:rPr>
+                <w:rStyle w:val="markedcontent"/>
+              </w:rPr>
+            </w:pPr>
+            <w:r>
+              <w:rPr>
+                <w:rStyle w:val="markedcontent"/>
+                <w:rFonts w:ascii="Arial" w:hAnsi="Arial" w:cs="Arial"/>
+              </w:rPr>
+              <w:t>Discusiones que repercutan en la buena marcha de los servicios.</w:t>
+            </w:r>
+          </w:p>
+          <w:p>
+            <w:pPr>
+              <w:pStyle w:val="ListParagraph"/>
+            </w:pPr>
+          </w:p>
+        </w:tc>
+      </w:tr>
+      <w:tr>
+        <w:tc>
+          <w:tcPr>
+            <w:tcW w:w="2605" w:type="dxa"/>
+            <w:vAlign w:val="center"/>
+          </w:tcPr>
+          <w:p>
+            <w:pPr>
+              <w:jc w:val="center"/>
+            </w:pPr>
+          </w:p>
+          <w:p>
+            <w:pPr>
+              <w:jc w:val="center"/>
+            </w:pPr>
+            <w:r>
+              <w:t>SELECCIONA CINCO FALTAS GRAVES</w:t>
+            </w:r>
+          </w:p>
+          <w:p>
+            <w:pPr>
+              <w:jc w:val="center"/>
+            </w:pPr>
+          </w:p>
+        </w:tc>
+        <w:tc>
+          <w:tcPr>
+            <w:tcW w:w="5889" w:type="dxa"/>
+          </w:tcPr>
+          <w:p>
+            <w:pPr>
+              <w:pStyle w:val="ListParagraph"/>
+            </w:pPr>
+          </w:p>
+          <w:p>
+            <w:pPr>
+              <w:pStyle w:val="ListParagraph"/>
+              <w:numPr>
+                <w:ilvl w:val="0"/>
+                <w:numId w:val="4"/>
+              </w:numPr>
+            </w:pPr>
+            <w:r>
+              <w:t>Cuatro</w:t>
+            </w:r>
+            <w:r>
+              <w:t xml:space="preserve"> faltas de puntualidad al trabajo en un mes sin que exista causa justificada.</w:t>
+            </w:r>
+          </w:p>
+          <w:p>
+            <w:pPr>
+              <w:pStyle w:val="ListParagraph"/>
+              <w:numPr>
+                <w:ilvl w:val="0"/>
+                <w:numId w:val="4"/>
+              </w:numPr>
+            </w:pPr>
+            <w:r>
+              <w:t>Faltar dos d</w:t>
+            </w:r>
+            <w:r>
+              <w:t>ías en u</w:t>
+            </w:r>
+            <w:r>
+              <w:t>n mes sin justificar.</w:t>
+            </w:r>
+          </w:p>
+          <w:p>
+            <w:pPr>
+              <w:pStyle w:val="ListParagraph"/>
+              <w:numPr>
+                <w:ilvl w:val="0"/>
+                <w:numId w:val="4"/>
+              </w:numPr>
+            </w:pPr>
+            <w:r>
+              <w:t>Simulación de enfermedad o accidente.</w:t>
+            </w:r>
+          </w:p>
+          <w:p>
+            <w:pPr>
+              <w:pStyle w:val="ListParagraph"/>
+              <w:numPr>
+                <w:ilvl w:val="0"/>
+                <w:numId w:val="4"/>
+              </w:numPr>
+            </w:pPr>
+            <w:r>
+              <w:t>Simular presencia de otro trabajador.</w:t>
+            </w:r>
+          </w:p>
+          <w:p>
+            <w:pPr>
+              <w:pStyle w:val="ListParagraph"/>
+              <w:numPr>
+                <w:ilvl w:val="0"/>
+                <w:numId w:val="4"/>
+              </w:numPr>
+            </w:pPr>
+            <w:r>
+              <w:t>La negligencia en el trabajo cuando cause perjuicio grave.</w:t>
+            </w:r>
+          </w:p>
+          <w:p>
+            <w:pPr>
+              <w:pStyle w:val="ListParagraph"/>
+            </w:pPr>
+          </w:p>
+        </w:tc>
+      </w:tr>
+      <w:tr>
+        <w:tc>
+          <w:tcPr>
+            <w:tcW w:w="2605" w:type="dxa"/>
+            <w:vAlign w:val="center"/>
+          </w:tcPr>
+          <w:p>
+            <w:pPr>
+              <w:jc w:val="center"/>
+            </w:pPr>
+          </w:p>
+          <w:p>
+            <w:pPr>
+              <w:jc w:val="center"/>
+            </w:pPr>
+            <w:r>
+              <w:t>SELECCIONA CINCO FALTAS MUY GRAVES</w:t>
+            </w:r>
+          </w:p>
+          <w:p>
+            <w:pPr>
+              <w:jc w:val="center"/>
+            </w:pPr>
+          </w:p>
+        </w:tc>
+        <w:tc>
+          <w:tcPr>
+            <w:tcW w:w="5889" w:type="dxa"/>
+          </w:tcPr>
+          <w:p>
+            <w:pPr>
+              <w:pStyle w:val="ListParagraph"/>
+            </w:pPr>
+          </w:p>
+          <w:p>
+            <w:pPr>
+              <w:pStyle w:val="ListParagraph"/>
+              <w:numPr>
+                <w:ilvl w:val="0"/>
+                <w:numId w:val="5"/>
+              </w:numPr>
+            </w:pPr>
+            <w:r>
+              <w:t>Más de cuatro faltas de puntualidad al trabajo en un mes sin que exista causa justificada.</w:t>
+            </w:r>
+          </w:p>
+          <w:p>
+            <w:pPr>
+              <w:pStyle w:val="ListParagraph"/>
+              <w:numPr>
+                <w:ilvl w:val="0"/>
+                <w:numId w:val="5"/>
+              </w:numPr>
+            </w:pPr>
+            <w:r>
+              <w:t>Faltar al trabajo más de dos días al mes sin causa justificada.</w:t>
+            </w:r>
+          </w:p>
+          <w:p>
+            <w:pPr>
+              <w:pStyle w:val="ListParagraph"/>
+              <w:numPr>
+                <w:ilvl w:val="0"/>
+                <w:numId w:val="5"/>
+              </w:numPr>
+            </w:pPr>
+            <w:r>
+              <w:t>El fraude, la deslealtad y el abuso de confianza en las gestiones encomendadas.</w:t>
+            </w:r>
+          </w:p>
+          <w:p>
+            <w:pPr>
+              <w:pStyle w:val="ListParagraph"/>
+              <w:numPr>
+                <w:ilvl w:val="0"/>
+                <w:numId w:val="5"/>
+              </w:numPr>
+            </w:pPr>
+            <w:r>
+              <w:t>El acoso sexual.</w:t>
+            </w:r>
+          </w:p>
+          <w:p>
+            <w:pPr>
+              <w:pStyle w:val="ListParagraph"/>
+              <w:numPr>
+                <w:ilvl w:val="0"/>
+                <w:numId w:val="5"/>
+              </w:numPr>
+            </w:pPr>
+            <w:r>
+              <w:t>El abuso de autoridad ejercido por quienes desempeñen funciones de mando</w:t>
+            </w:r>
+            <w:r>
+              <w:t>.</w:t>
+            </w:r>
+          </w:p>
+          <w:p>
+            <w:pPr>
+              <w:pStyle w:val="ListParagraph"/>
+            </w:pPr>
+          </w:p>
+        </w:tc>
+      </w:tr>
+      <w:tr>
+        <w:tc>
+          <w:tcPr>
+            <w:tcW w:w="2605" w:type="dxa"/>
+            <w:vAlign w:val="center"/>
+          </w:tcPr>
+          <w:p>
+            <w:pPr>
+              <w:jc w:val="center"/>
+            </w:pPr>
+          </w:p>
+          <w:p>
+            <w:pPr>
+              <w:jc w:val="center"/>
+            </w:pPr>
+            <w:r>
+              <w:t>¿QUÉ PASA SI COMETES FALTAS LEVES?</w:t>
+            </w:r>
+          </w:p>
           <w:p/>
         </w:tc>
-      </w:tr>
-      <w:tr>
-        <w:tc>
-          <w:tcPr>
-            <w:tcW w:w="4247" w:type="dxa"/>
+        <w:tc>
+          <w:tcPr>
+            <w:tcW w:w="5889" w:type="dxa"/>
+          </w:tcPr>
+          <w:p>
+            <w:r>
+              <w:t>La sanción consiste en una amonestación verbal, por escrito o suspensión de sueldo por un día.</w:t>
+            </w:r>
+          </w:p>
+        </w:tc>
+      </w:tr>
+      <w:tr>
+        <w:tc>
+          <w:tcPr>
+            <w:tcW w:w="2605" w:type="dxa"/>
             <w:vAlign w:val="center"/>
           </w:tcPr>
           <w:p>
@@ -1342,27 +1759,50 @@
             <w:pPr>
               <w:jc w:val="center"/>
             </w:pPr>
-            <w:r>
-              <w:t>SELECCIONA CINCO FALTAS GRAVES</w:t>
-            </w:r>
-          </w:p>
-          <w:p>
-            <w:pPr>
-              <w:jc w:val="center"/>
-            </w:pPr>
-          </w:p>
-        </w:tc>
-        <w:tc>
-          <w:tcPr>
-            <w:tcW w:w="4247" w:type="dxa"/>
+          </w:p>
+          <w:p>
+            <w:pPr>
+              <w:jc w:val="center"/>
+            </w:pPr>
+          </w:p>
+          <w:p>
+            <w:pPr>
+              <w:jc w:val="center"/>
+            </w:pPr>
+          </w:p>
+          <w:p>
+            <w:pPr>
+              <w:jc w:val="center"/>
+            </w:pPr>
+            <w:r>
+              <w:t>¿QUÉ PASA SI COMETES FALTAS GRAVES?</w:t>
+            </w:r>
+          </w:p>
+          <w:p>
+            <w:pPr>
+              <w:jc w:val="center"/>
+            </w:pPr>
+          </w:p>
+        </w:tc>
+        <w:tc>
+          <w:tcPr>
+            <w:tcW w:w="5889" w:type="dxa"/>
           </w:tcPr>
           <w:p/>
-        </w:tc>
-      </w:tr>
-      <w:tr>
-        <w:tc>
-          <w:tcPr>
-            <w:tcW w:w="4247" w:type="dxa"/>
+          <w:p/>
+          <w:p>
+            <w:r>
+              <w:lastRenderedPageBreak/>
+              <w:t>Las sanciones implican la suspensión de empleo y sueldo de dos o diez días, imposibilidad de ascender de categoría, imposibilidad de cambio de centro de trabajo, pérdida temporal de categoría.</w:t>
+            </w:r>
+          </w:p>
+          <w:p/>
+        </w:tc>
+      </w:tr>
+      <w:tr>
+        <w:tc>
+          <w:tcPr>
+            <w:tcW w:w="2605" w:type="dxa"/>
             <w:vAlign w:val="center"/>
           </w:tcPr>
           <w:p>
@@ -1375,98 +1815,6 @@
               <w:jc w:val="center"/>
             </w:pPr>
             <w:r>
-              <w:t>SELECCIONA CINCO FALTAS MUY GRAVES</w:t>
-            </w:r>
-          </w:p>
-          <w:p>
-            <w:pPr>
-              <w:jc w:val="center"/>
-            </w:pPr>
-          </w:p>
-        </w:tc>
-        <w:tc>
-          <w:tcPr>
-            <w:tcW w:w="4247" w:type="dxa"/>
-          </w:tcPr>
-          <w:p/>
-        </w:tc>
-      </w:tr>
-      <w:tr>
-        <w:tc>
-          <w:tcPr>
-            <w:tcW w:w="4247" w:type="dxa"/>
-            <w:vAlign w:val="center"/>
-          </w:tcPr>
-          <w:p>
-            <w:pPr>
-              <w:jc w:val="center"/>
-            </w:pPr>
-          </w:p>
-          <w:p>
-            <w:pPr>
-              <w:jc w:val="center"/>
-            </w:pPr>
-            <w:r>
-              <w:t>¿QUÉ PASA SI COMETES FALTAS LEVES?</w:t>
-            </w:r>
-          </w:p>
-          <w:p/>
-        </w:tc>
-        <w:tc>
-          <w:tcPr>
-            <w:tcW w:w="4247" w:type="dxa"/>
-          </w:tcPr>
-          <w:p/>
-        </w:tc>
-      </w:tr>
-      <w:tr>
-        <w:tc>
-          <w:tcPr>
-            <w:tcW w:w="4247" w:type="dxa"/>
-            <w:vAlign w:val="center"/>
-          </w:tcPr>
-          <w:p>
-            <w:pPr>
-              <w:jc w:val="center"/>
-            </w:pPr>
-          </w:p>
-          <w:p>
-            <w:pPr>
-              <w:jc w:val="center"/>
-            </w:pPr>
-            <w:r>
-              <w:t>¿QUÉ PASA SI COMETES FALTAS GRAVES?</w:t>
-            </w:r>
-          </w:p>
-          <w:p>
-            <w:pPr>
-              <w:jc w:val="center"/>
-            </w:pPr>
-          </w:p>
-        </w:tc>
-        <w:tc>
-          <w:tcPr>
-            <w:tcW w:w="4247" w:type="dxa"/>
-          </w:tcPr>
-          <w:p/>
-        </w:tc>
-      </w:tr>
-      <w:tr>
-        <w:tc>
-          <w:tcPr>
-            <w:tcW w:w="4247" w:type="dxa"/>
-            <w:vAlign w:val="center"/>
-          </w:tcPr>
-          <w:p>
-            <w:pPr>
-              <w:jc w:val="center"/>
-            </w:pPr>
-          </w:p>
-          <w:p>
-            <w:pPr>
-              <w:jc w:val="center"/>
-            </w:pPr>
-            <w:r>
               <w:t>¿QUÉ PASA SI COMETES FALTAS MUY GRAVES?</w:t>
             </w:r>
           </w:p>
@@ -1478,9 +1826,13 @@
         </w:tc>
         <w:tc>
           <w:tcPr>
-            <w:tcW w:w="4247" w:type="dxa"/>
-          </w:tcPr>
-          <w:p/>
+            <w:tcW w:w="5889" w:type="dxa"/>
+          </w:tcPr>
+          <w:p>
+            <w:r>
+              <w:t>Las sanciones implican la suspensión de empleo por once días o dos meses, pérdida temporal de categoría, inhabilitación de ascenso de categoría, despido.</w:t>
+            </w:r>
+          </w:p>
         </w:tc>
       </w:tr>
     </w:tbl>
@@ -1494,6 +1846,471 @@
     </w:sectPr>
   </w:body>
 </w:document>
+</file>
+
+<file path=word/numbering.xml><?xml version="1.0" encoding="utf-8"?>
+<w:numbering xmlns:wpc="http://schemas.microsoft.com/office/word/2010/wordprocessingCanvas" xmlns:cx="http://schemas.microsoft.com/office/drawing/2014/chartex" xmlns:cx1="http://schemas.microsoft.com/office/drawing/2015/9/8/chartex" xmlns:cx2="http://schemas.microsoft.com/office/drawing/2015/10/21/chartex" xmlns:cx3="http://schemas.microsoft.com/office/drawing/2016/5/9/chartex" xmlns:cx4="http://schemas.microsoft.com/office/drawing/2016/5/10/chartex" xmlns:cx5="http://schemas.microsoft.com/office/drawing/2016/5/11/chartex" xmlns:cx6="http://schemas.microsoft.com/office/drawing/2016/5/12/chartex" xmlns:cx7="http://schemas.microsoft.com/office/drawing/2016/5/13/chartex" xmlns:cx8="http://schemas.microsoft.com/office/drawing/2016/5/14/chartex" xmlns:mc="http://schemas.openxmlformats.org/markup-compatibility/2006" xmlns:aink="http://schemas.microsoft.com/office/drawing/2016/ink" xmlns:am3d="http://schemas.microsoft.com/office/drawing/2017/model3d" xmlns:o="urn:schemas-microsoft-com:office:office" xmlns:oel="http://schemas.microsoft.com/office/2019/extlst" xmlns:r="http://schemas.openxmlformats.org/officeDocument/2006/relationships" xmlns:m="http://schemas.openxmlformats.org/officeDocument/2006/math" xmlns:v="urn:schemas-microsoft-com:vml" xmlns:wp14="http://schemas.microsoft.com/office/word/2010/wordprocessingDrawing" xmlns:wp="http://schemas.openxmlformats.org/drawingml/2006/wordprocessingDrawing" xmlns:w10="urn:schemas-microsoft-com:office:word" xmlns:w="http://schemas.openxmlformats.org/wordprocessingml/2006/main" xmlns:w14="http://schemas.microsoft.com/office/word/2010/wordml" xmlns:w15="http://schemas.microsoft.com/office/word/2012/wordml" xmlns:w16cex="http://schemas.microsoft.com/office/word/2018/wordml/cex" xmlns:w16cid="http://schemas.microsoft.com/office/word/2016/wordml/cid" xmlns:w16="http://schemas.microsoft.com/office/word/2018/wordml" xmlns:w16sdtdh="http://schemas.microsoft.com/office/word/2020/wordml/sdtdatahash" xmlns:w16se="http://schemas.microsoft.com/office/word/2015/wordml/symex" xmlns:wpg="http://schemas.microsoft.com/office/word/2010/wordprocessingGroup" xmlns:wpi="http://schemas.microsoft.com/office/word/2010/wordprocessingInk" xmlns:wne="http://schemas.microsoft.com/office/word/2006/wordml" xmlns:wps="http://schemas.microsoft.com/office/word/2010/wordprocessingShape" mc:Ignorable="w14 w15 w16se w16cid w16 w16cex w16sdtdh wp14">
+  <w:abstractNum w:abstractNumId="0" w15:restartNumberingAfterBreak="0">
+    <w:nsid w:val="042C49FE"/>
+    <w:multiLevelType w:val="hybridMultilevel"/>
+    <w:tmpl w:val="F4168734"/>
+    <w:lvl w:ilvl="0" w:tplc="0409000F">
+      <w:start w:val="1"/>
+      <w:numFmt w:val="decimal"/>
+      <w:lvlText w:val="%1."/>
+      <w:lvlJc w:val="left"/>
+      <w:pPr>
+        <w:ind w:left="720" w:hanging="360"/>
+      </w:pPr>
+      <w:rPr>
+        <w:rFonts w:hint="default"/>
+      </w:rPr>
+    </w:lvl>
+    <w:lvl w:ilvl="1" w:tplc="04090019" w:tentative="1">
+      <w:start w:val="1"/>
+      <w:numFmt w:val="lowerLetter"/>
+      <w:lvlText w:val="%2."/>
+      <w:lvlJc w:val="left"/>
+      <w:pPr>
+        <w:ind w:left="1440" w:hanging="360"/>
+      </w:pPr>
+    </w:lvl>
+    <w:lvl w:ilvl="2" w:tplc="0409001B" w:tentative="1">
+      <w:start w:val="1"/>
+      <w:numFmt w:val="lowerRoman"/>
+      <w:lvlText w:val="%3."/>
+      <w:lvlJc w:val="right"/>
+      <w:pPr>
+        <w:ind w:left="2160" w:hanging="180"/>
+      </w:pPr>
+    </w:lvl>
+    <w:lvl w:ilvl="3" w:tplc="0409000F" w:tentative="1">
+      <w:start w:val="1"/>
+      <w:numFmt w:val="decimal"/>
+      <w:lvlText w:val="%4."/>
+      <w:lvlJc w:val="left"/>
+      <w:pPr>
+        <w:ind w:left="2880" w:hanging="360"/>
+      </w:pPr>
+    </w:lvl>
+    <w:lvl w:ilvl="4" w:tplc="04090019" w:tentative="1">
+      <w:start w:val="1"/>
+      <w:numFmt w:val="lowerLetter"/>
+      <w:lvlText w:val="%5."/>
+      <w:lvlJc w:val="left"/>
+      <w:pPr>
+        <w:ind w:left="3600" w:hanging="360"/>
+      </w:pPr>
+    </w:lvl>
+    <w:lvl w:ilvl="5" w:tplc="0409001B" w:tentative="1">
+      <w:start w:val="1"/>
+      <w:numFmt w:val="lowerRoman"/>
+      <w:lvlText w:val="%6."/>
+      <w:lvlJc w:val="right"/>
+      <w:pPr>
+        <w:ind w:left="4320" w:hanging="180"/>
+      </w:pPr>
+    </w:lvl>
+    <w:lvl w:ilvl="6" w:tplc="0409000F" w:tentative="1">
+      <w:start w:val="1"/>
+      <w:numFmt w:val="decimal"/>
+      <w:lvlText w:val="%7."/>
+      <w:lvlJc w:val="left"/>
+      <w:pPr>
+        <w:ind w:left="5040" w:hanging="360"/>
+      </w:pPr>
+    </w:lvl>
+    <w:lvl w:ilvl="7" w:tplc="04090019" w:tentative="1">
+      <w:start w:val="1"/>
+      <w:numFmt w:val="lowerLetter"/>
+      <w:lvlText w:val="%8."/>
+      <w:lvlJc w:val="left"/>
+      <w:pPr>
+        <w:ind w:left="5760" w:hanging="360"/>
+      </w:pPr>
+    </w:lvl>
+    <w:lvl w:ilvl="8" w:tplc="0409001B" w:tentative="1">
+      <w:start w:val="1"/>
+      <w:numFmt w:val="lowerRoman"/>
+      <w:lvlText w:val="%9."/>
+      <w:lvlJc w:val="right"/>
+      <w:pPr>
+        <w:ind w:left="6480" w:hanging="180"/>
+      </w:pPr>
+    </w:lvl>
+  </w:abstractNum>
+  <w:abstractNum w:abstractNumId="1" w15:restartNumberingAfterBreak="0">
+    <w:nsid w:val="4F09421F"/>
+    <w:multiLevelType w:val="hybridMultilevel"/>
+    <w:tmpl w:val="733AD6BA"/>
+    <w:lvl w:ilvl="0" w:tplc="0409000F">
+      <w:start w:val="1"/>
+      <w:numFmt w:val="decimal"/>
+      <w:lvlText w:val="%1."/>
+      <w:lvlJc w:val="left"/>
+      <w:pPr>
+        <w:ind w:left="720" w:hanging="360"/>
+      </w:pPr>
+      <w:rPr>
+        <w:rFonts w:hint="default"/>
+      </w:rPr>
+    </w:lvl>
+    <w:lvl w:ilvl="1" w:tplc="04090019" w:tentative="1">
+      <w:start w:val="1"/>
+      <w:numFmt w:val="lowerLetter"/>
+      <w:lvlText w:val="%2."/>
+      <w:lvlJc w:val="left"/>
+      <w:pPr>
+        <w:ind w:left="1440" w:hanging="360"/>
+      </w:pPr>
+    </w:lvl>
+    <w:lvl w:ilvl="2" w:tplc="0409001B" w:tentative="1">
+      <w:start w:val="1"/>
+      <w:numFmt w:val="lowerRoman"/>
+      <w:lvlText w:val="%3."/>
+      <w:lvlJc w:val="right"/>
+      <w:pPr>
+        <w:ind w:left="2160" w:hanging="180"/>
+      </w:pPr>
+    </w:lvl>
+    <w:lvl w:ilvl="3" w:tplc="0409000F" w:tentative="1">
+      <w:start w:val="1"/>
+      <w:numFmt w:val="decimal"/>
+      <w:lvlText w:val="%4."/>
+      <w:lvlJc w:val="left"/>
+      <w:pPr>
+        <w:ind w:left="2880" w:hanging="360"/>
+      </w:pPr>
+    </w:lvl>
+    <w:lvl w:ilvl="4" w:tplc="04090019" w:tentative="1">
+      <w:start w:val="1"/>
+      <w:numFmt w:val="lowerLetter"/>
+      <w:lvlText w:val="%5."/>
+      <w:lvlJc w:val="left"/>
+      <w:pPr>
+        <w:ind w:left="3600" w:hanging="360"/>
+      </w:pPr>
+    </w:lvl>
+    <w:lvl w:ilvl="5" w:tplc="0409001B" w:tentative="1">
+      <w:start w:val="1"/>
+      <w:numFmt w:val="lowerRoman"/>
+      <w:lvlText w:val="%6."/>
+      <w:lvlJc w:val="right"/>
+      <w:pPr>
+        <w:ind w:left="4320" w:hanging="180"/>
+      </w:pPr>
+    </w:lvl>
+    <w:lvl w:ilvl="6" w:tplc="0409000F" w:tentative="1">
+      <w:start w:val="1"/>
+      <w:numFmt w:val="decimal"/>
+      <w:lvlText w:val="%7."/>
+      <w:lvlJc w:val="left"/>
+      <w:pPr>
+        <w:ind w:left="5040" w:hanging="360"/>
+      </w:pPr>
+    </w:lvl>
+    <w:lvl w:ilvl="7" w:tplc="04090019" w:tentative="1">
+      <w:start w:val="1"/>
+      <w:numFmt w:val="lowerLetter"/>
+      <w:lvlText w:val="%8."/>
+      <w:lvlJc w:val="left"/>
+      <w:pPr>
+        <w:ind w:left="5760" w:hanging="360"/>
+      </w:pPr>
+    </w:lvl>
+    <w:lvl w:ilvl="8" w:tplc="0409001B" w:tentative="1">
+      <w:start w:val="1"/>
+      <w:numFmt w:val="lowerRoman"/>
+      <w:lvlText w:val="%9."/>
+      <w:lvlJc w:val="right"/>
+      <w:pPr>
+        <w:ind w:left="6480" w:hanging="180"/>
+      </w:pPr>
+    </w:lvl>
+  </w:abstractNum>
+  <w:abstractNum w:abstractNumId="2" w15:restartNumberingAfterBreak="0">
+    <w:nsid w:val="4F75077F"/>
+    <w:multiLevelType w:val="hybridMultilevel"/>
+    <w:tmpl w:val="CB6A5C9E"/>
+    <w:lvl w:ilvl="0" w:tplc="0409000F">
+      <w:start w:val="1"/>
+      <w:numFmt w:val="decimal"/>
+      <w:lvlText w:val="%1."/>
+      <w:lvlJc w:val="left"/>
+      <w:pPr>
+        <w:ind w:left="720" w:hanging="360"/>
+      </w:pPr>
+      <w:rPr>
+        <w:rFonts w:hint="default"/>
+      </w:rPr>
+    </w:lvl>
+    <w:lvl w:ilvl="1" w:tplc="04090019" w:tentative="1">
+      <w:start w:val="1"/>
+      <w:numFmt w:val="lowerLetter"/>
+      <w:lvlText w:val="%2."/>
+      <w:lvlJc w:val="left"/>
+      <w:pPr>
+        <w:ind w:left="1440" w:hanging="360"/>
+      </w:pPr>
+    </w:lvl>
+    <w:lvl w:ilvl="2" w:tplc="0409001B" w:tentative="1">
+      <w:start w:val="1"/>
+      <w:numFmt w:val="lowerRoman"/>
+      <w:lvlText w:val="%3."/>
+      <w:lvlJc w:val="right"/>
+      <w:pPr>
+        <w:ind w:left="2160" w:hanging="180"/>
+      </w:pPr>
+    </w:lvl>
+    <w:lvl w:ilvl="3" w:tplc="0409000F" w:tentative="1">
+      <w:start w:val="1"/>
+      <w:numFmt w:val="decimal"/>
+      <w:lvlText w:val="%4."/>
+      <w:lvlJc w:val="left"/>
+      <w:pPr>
+        <w:ind w:left="2880" w:hanging="360"/>
+      </w:pPr>
+    </w:lvl>
+    <w:lvl w:ilvl="4" w:tplc="04090019" w:tentative="1">
+      <w:start w:val="1"/>
+      <w:numFmt w:val="lowerLetter"/>
+      <w:lvlText w:val="%5."/>
+      <w:lvlJc w:val="left"/>
+      <w:pPr>
+        <w:ind w:left="3600" w:hanging="360"/>
+      </w:pPr>
+    </w:lvl>
+    <w:lvl w:ilvl="5" w:tplc="0409001B" w:tentative="1">
+      <w:start w:val="1"/>
+      <w:numFmt w:val="lowerRoman"/>
+      <w:lvlText w:val="%6."/>
+      <w:lvlJc w:val="right"/>
+      <w:pPr>
+        <w:ind w:left="4320" w:hanging="180"/>
+      </w:pPr>
+    </w:lvl>
+    <w:lvl w:ilvl="6" w:tplc="0409000F" w:tentative="1">
+      <w:start w:val="1"/>
+      <w:numFmt w:val="decimal"/>
+      <w:lvlText w:val="%7."/>
+      <w:lvlJc w:val="left"/>
+      <w:pPr>
+        <w:ind w:left="5040" w:hanging="360"/>
+      </w:pPr>
+    </w:lvl>
+    <w:lvl w:ilvl="7" w:tplc="04090019" w:tentative="1">
+      <w:start w:val="1"/>
+      <w:numFmt w:val="lowerLetter"/>
+      <w:lvlText w:val="%8."/>
+      <w:lvlJc w:val="left"/>
+      <w:pPr>
+        <w:ind w:left="5760" w:hanging="360"/>
+      </w:pPr>
+    </w:lvl>
+    <w:lvl w:ilvl="8" w:tplc="0409001B" w:tentative="1">
+      <w:start w:val="1"/>
+      <w:numFmt w:val="lowerRoman"/>
+      <w:lvlText w:val="%9."/>
+      <w:lvlJc w:val="right"/>
+      <w:pPr>
+        <w:ind w:left="6480" w:hanging="180"/>
+      </w:pPr>
+    </w:lvl>
+  </w:abstractNum>
+  <w:abstractNum w:abstractNumId="3" w15:restartNumberingAfterBreak="0">
+    <w:nsid w:val="65B051D2"/>
+    <w:multiLevelType w:val="hybridMultilevel"/>
+    <w:tmpl w:val="411637DC"/>
+    <w:lvl w:ilvl="0" w:tplc="0409000F">
+      <w:start w:val="1"/>
+      <w:numFmt w:val="decimal"/>
+      <w:lvlText w:val="%1."/>
+      <w:lvlJc w:val="left"/>
+      <w:pPr>
+        <w:ind w:left="720" w:hanging="360"/>
+      </w:pPr>
+      <w:rPr>
+        <w:rFonts w:hint="default"/>
+      </w:rPr>
+    </w:lvl>
+    <w:lvl w:ilvl="1" w:tplc="04090019" w:tentative="1">
+      <w:start w:val="1"/>
+      <w:numFmt w:val="lowerLetter"/>
+      <w:lvlText w:val="%2."/>
+      <w:lvlJc w:val="left"/>
+      <w:pPr>
+        <w:ind w:left="1440" w:hanging="360"/>
+      </w:pPr>
+    </w:lvl>
+    <w:lvl w:ilvl="2" w:tplc="0409001B" w:tentative="1">
+      <w:start w:val="1"/>
+      <w:numFmt w:val="lowerRoman"/>
+      <w:lvlText w:val="%3."/>
+      <w:lvlJc w:val="right"/>
+      <w:pPr>
+        <w:ind w:left="2160" w:hanging="180"/>
+      </w:pPr>
+    </w:lvl>
+    <w:lvl w:ilvl="3" w:tplc="0409000F" w:tentative="1">
+      <w:start w:val="1"/>
+      <w:numFmt w:val="decimal"/>
+      <w:lvlText w:val="%4."/>
+      <w:lvlJc w:val="left"/>
+      <w:pPr>
+        <w:ind w:left="2880" w:hanging="360"/>
+      </w:pPr>
+    </w:lvl>
+    <w:lvl w:ilvl="4" w:tplc="04090019" w:tentative="1">
+      <w:start w:val="1"/>
+      <w:numFmt w:val="lowerLetter"/>
+      <w:lvlText w:val="%5."/>
+      <w:lvlJc w:val="left"/>
+      <w:pPr>
+        <w:ind w:left="3600" w:hanging="360"/>
+      </w:pPr>
+    </w:lvl>
+    <w:lvl w:ilvl="5" w:tplc="0409001B" w:tentative="1">
+      <w:start w:val="1"/>
+      <w:numFmt w:val="lowerRoman"/>
+      <w:lvlText w:val="%6."/>
+      <w:lvlJc w:val="right"/>
+      <w:pPr>
+        <w:ind w:left="4320" w:hanging="180"/>
+      </w:pPr>
+    </w:lvl>
+    <w:lvl w:ilvl="6" w:tplc="0409000F" w:tentative="1">
+      <w:start w:val="1"/>
+      <w:numFmt w:val="decimal"/>
+      <w:lvlText w:val="%7."/>
+      <w:lvlJc w:val="left"/>
+      <w:pPr>
+        <w:ind w:left="5040" w:hanging="360"/>
+      </w:pPr>
+    </w:lvl>
+    <w:lvl w:ilvl="7" w:tplc="04090019" w:tentative="1">
+      <w:start w:val="1"/>
+      <w:numFmt w:val="lowerLetter"/>
+      <w:lvlText w:val="%8."/>
+      <w:lvlJc w:val="left"/>
+      <w:pPr>
+        <w:ind w:left="5760" w:hanging="360"/>
+      </w:pPr>
+    </w:lvl>
+    <w:lvl w:ilvl="8" w:tplc="0409001B" w:tentative="1">
+      <w:start w:val="1"/>
+      <w:numFmt w:val="lowerRoman"/>
+      <w:lvlText w:val="%9."/>
+      <w:lvlJc w:val="right"/>
+      <w:pPr>
+        <w:ind w:left="6480" w:hanging="180"/>
+      </w:pPr>
+    </w:lvl>
+  </w:abstractNum>
+  <w:abstractNum w:abstractNumId="4" w15:restartNumberingAfterBreak="0">
+    <w:nsid w:val="751A4233"/>
+    <w:multiLevelType w:val="hybridMultilevel"/>
+    <w:tmpl w:val="944821EC"/>
+    <w:lvl w:ilvl="0" w:tplc="0409000F">
+      <w:start w:val="1"/>
+      <w:numFmt w:val="decimal"/>
+      <w:lvlText w:val="%1."/>
+      <w:lvlJc w:val="left"/>
+      <w:pPr>
+        <w:ind w:left="720" w:hanging="360"/>
+      </w:pPr>
+      <w:rPr>
+        <w:rFonts w:hint="default"/>
+      </w:rPr>
+    </w:lvl>
+    <w:lvl w:ilvl="1" w:tplc="04090019" w:tentative="1">
+      <w:start w:val="1"/>
+      <w:numFmt w:val="lowerLetter"/>
+      <w:lvlText w:val="%2."/>
+      <w:lvlJc w:val="left"/>
+      <w:pPr>
+        <w:ind w:left="1440" w:hanging="360"/>
+      </w:pPr>
+    </w:lvl>
+    <w:lvl w:ilvl="2" w:tplc="0409001B" w:tentative="1">
+      <w:start w:val="1"/>
+      <w:numFmt w:val="lowerRoman"/>
+      <w:lvlText w:val="%3."/>
+      <w:lvlJc w:val="right"/>
+      <w:pPr>
+        <w:ind w:left="2160" w:hanging="180"/>
+      </w:pPr>
+    </w:lvl>
+    <w:lvl w:ilvl="3" w:tplc="0409000F" w:tentative="1">
+      <w:start w:val="1"/>
+      <w:numFmt w:val="decimal"/>
+      <w:lvlText w:val="%4."/>
+      <w:lvlJc w:val="left"/>
+      <w:pPr>
+        <w:ind w:left="2880" w:hanging="360"/>
+      </w:pPr>
+    </w:lvl>
+    <w:lvl w:ilvl="4" w:tplc="04090019" w:tentative="1">
+      <w:start w:val="1"/>
+      <w:numFmt w:val="lowerLetter"/>
+      <w:lvlText w:val="%5."/>
+      <w:lvlJc w:val="left"/>
+      <w:pPr>
+        <w:ind w:left="3600" w:hanging="360"/>
+      </w:pPr>
+    </w:lvl>
+    <w:lvl w:ilvl="5" w:tplc="0409001B" w:tentative="1">
+      <w:start w:val="1"/>
+      <w:numFmt w:val="lowerRoman"/>
+      <w:lvlText w:val="%6."/>
+      <w:lvlJc w:val="right"/>
+      <w:pPr>
+        <w:ind w:left="4320" w:hanging="180"/>
+      </w:pPr>
+    </w:lvl>
+    <w:lvl w:ilvl="6" w:tplc="0409000F" w:tentative="1">
+      <w:start w:val="1"/>
+      <w:numFmt w:val="decimal"/>
+      <w:lvlText w:val="%7."/>
+      <w:lvlJc w:val="left"/>
+      <w:pPr>
+        <w:ind w:left="5040" w:hanging="360"/>
+      </w:pPr>
+    </w:lvl>
+    <w:lvl w:ilvl="7" w:tplc="04090019" w:tentative="1">
+      <w:start w:val="1"/>
+      <w:numFmt w:val="lowerLetter"/>
+      <w:lvlText w:val="%8."/>
+      <w:lvlJc w:val="left"/>
+      <w:pPr>
+        <w:ind w:left="5760" w:hanging="360"/>
+      </w:pPr>
+    </w:lvl>
+    <w:lvl w:ilvl="8" w:tplc="0409001B" w:tentative="1">
+      <w:start w:val="1"/>
+      <w:numFmt w:val="lowerRoman"/>
+      <w:lvlText w:val="%9."/>
+      <w:lvlJc w:val="right"/>
+      <w:pPr>
+        <w:ind w:left="6480" w:hanging="180"/>
+      </w:pPr>
+    </w:lvl>
+  </w:abstractNum>
+  <w:num w:numId="1" w16cid:durableId="383456237">
+    <w:abstractNumId w:val="3"/>
+  </w:num>
+  <w:num w:numId="2" w16cid:durableId="1319577698">
+    <w:abstractNumId w:val="0"/>
+  </w:num>
+  <w:num w:numId="3" w16cid:durableId="1819110930">
+    <w:abstractNumId w:val="2"/>
+  </w:num>
+  <w:num w:numId="4" w16cid:durableId="1067190239">
+    <w:abstractNumId w:val="1"/>
+  </w:num>
+  <w:num w:numId="5" w16cid:durableId="918947471">
+    <w:abstractNumId w:val="4"/>
+  </w:num>
+</w:numbering>
 </file>
 
 <file path=word/styles.xml><?xml version="1.0" encoding="utf-8"?>
@@ -1899,13 +2716,13 @@
       <w:spacing w:line="256" w:lineRule="auto"/>
     </w:pPr>
   </w:style>
-  <w:style w:type="character" w:default="1" w:styleId="Fuentedeprrafopredeter">
+  <w:style w:type="character" w:default="1" w:styleId="DefaultParagraphFont">
     <w:name w:val="Default Paragraph Font"/>
     <w:uiPriority w:val="1"/>
     <w:semiHidden/>
     <w:unhideWhenUsed/>
   </w:style>
-  <w:style w:type="table" w:default="1" w:styleId="Tablanormal">
+  <w:style w:type="table" w:default="1" w:styleId="TableNormal">
     <w:name w:val="Normal Table"/>
     <w:uiPriority w:val="99"/>
     <w:semiHidden/>
@@ -1920,15 +2737,15 @@
       </w:tblCellMar>
     </w:tblPr>
   </w:style>
-  <w:style w:type="numbering" w:default="1" w:styleId="Sinlista">
+  <w:style w:type="numbering" w:default="1" w:styleId="NoList">
     <w:name w:val="No List"/>
     <w:uiPriority w:val="99"/>
     <w:semiHidden/>
     <w:unhideWhenUsed/>
   </w:style>
-  <w:style w:type="table" w:styleId="Tablaconcuadrcula">
+  <w:style w:type="table" w:styleId="TableGrid">
     <w:name w:val="Table Grid"/>
-    <w:basedOn w:val="Tablanormal"/>
+    <w:basedOn w:val="TableNormal"/>
     <w:uiPriority w:val="39"/>
     <w:rsid w:val="007169D8"/>
     <w:pPr>
@@ -1946,9 +2763,9 @@
       </w:tblBorders>
     </w:tblPr>
   </w:style>
-  <w:style w:type="character" w:styleId="Hipervnculo">
+  <w:style w:type="character" w:styleId="Hyperlink">
     <w:name w:val="Hyperlink"/>
-    <w:basedOn w:val="Fuentedeprrafopredeter"/>
+    <w:basedOn w:val="DefaultParagraphFont"/>
     <w:uiPriority w:val="99"/>
     <w:unhideWhenUsed/>
     <w:rsid w:val="007169D8"/>
@@ -1957,9 +2774,9 @@
       <w:u w:val="single"/>
     </w:rPr>
   </w:style>
-  <w:style w:type="character" w:styleId="Mencinsinresolver">
+  <w:style w:type="character" w:styleId="UnresolvedMention">
     <w:name w:val="Unresolved Mention"/>
-    <w:basedOn w:val="Fuentedeprrafopredeter"/>
+    <w:basedOn w:val="DefaultParagraphFont"/>
     <w:uiPriority w:val="99"/>
     <w:semiHidden/>
     <w:unhideWhenUsed/>
@@ -1969,9 +2786,9 @@
       <w:shd w:val="clear" w:color="auto" w:fill="E1DFDD"/>
     </w:rPr>
   </w:style>
-  <w:style w:type="character" w:styleId="Hipervnculovisitado">
+  <w:style w:type="character" w:styleId="FollowedHyperlink">
     <w:name w:val="FollowedHyperlink"/>
-    <w:basedOn w:val="Fuentedeprrafopredeter"/>
+    <w:basedOn w:val="DefaultParagraphFont"/>
     <w:uiPriority w:val="99"/>
     <w:semiHidden/>
     <w:unhideWhenUsed/>
@@ -1980,6 +2797,22 @@
       <w:color w:val="954F72" w:themeColor="followedHyperlink"/>
       <w:u w:val="single"/>
     </w:rPr>
+  </w:style>
+  <w:style w:type="paragraph" w:styleId="ListParagraph">
+    <w:name w:val="List Paragraph"/>
+    <w:basedOn w:val="Normal"/>
+    <w:uiPriority w:val="34"/>
+    <w:qFormat/>
+    <w:rsid w:val="0081066D"/>
+    <w:pPr>
+      <w:ind w:left="720"/>
+      <w:contextualSpacing/>
+    </w:pPr>
+  </w:style>
+  <w:style w:type="character" w:customStyle="1" w:styleId="markedcontent">
+    <w:name w:val="markedcontent"/>
+    <w:basedOn w:val="DefaultParagraphFont"/>
+    <w:rsid w:val="001F1351"/>
   </w:style>
 </w:styles>
 </file>

</xml_diff>